<commit_message>
Added floorplan image to HGCAL
Added floorplan image to HGCAL production doc
</commit_message>
<xml_diff>
--- a/Layouts/External/HGCAL Module Production V7.docx
+++ b/Layouts/External/HGCAL Module Production V7.docx
@@ -39,14 +39,7 @@
           <w:sz w:val="24"/>
           <w:szCs w:val="24"/>
         </w:rPr>
-        <w:t>Based on CMS TOB/TEC module production experience, we estimate that HGC module production centers could sustain a rate of 21-24</w:t>
-      </w:r>
-      <w:r>
-        <w:rPr>
-          <w:sz w:val="24"/>
-          <w:szCs w:val="24"/>
-        </w:rPr>
-        <w:t xml:space="preserve"> modules per 8 hour day.  The following is a brief overview of our analysis:</w:t>
+        <w:t>Based on CMS TOB/TEC module production experience, we estimate that HGC module production centers could sustain a rate of 21-24 modules per 8 hour day.  The following is a brief overview of our analysis:</w:t>
       </w:r>
     </w:p>
     <w:p>
@@ -95,30 +88,7 @@
           <w:sz w:val="24"/>
           <w:szCs w:val="24"/>
         </w:rPr>
-        <w:t xml:space="preserve">-Copper/Tungsten base plate could be purchased with </w:t>
-      </w:r>
-      <w:proofErr w:type="spellStart"/>
-      <w:r>
-        <w:rPr>
-          <w:sz w:val="24"/>
-          <w:szCs w:val="24"/>
-        </w:rPr>
-        <w:t>Kapton</w:t>
-      </w:r>
-      <w:proofErr w:type="spellEnd"/>
-      <w:r>
-        <w:rPr>
-          <w:sz w:val="24"/>
-          <w:szCs w:val="24"/>
-        </w:rPr>
-        <w:t xml:space="preserve"> insulator already ap</w:t>
-      </w:r>
-      <w:r>
-        <w:rPr>
-          <w:sz w:val="24"/>
-          <w:szCs w:val="24"/>
-        </w:rPr>
-        <w:t>plied. This would be similar to the TOB frame.</w:t>
+        <w:t>-Copper/Tungsten base plate could be purchased with Kapton insulator already applied. This would be similar to the TOB frame.</w:t>
       </w:r>
     </w:p>
     <w:p>
@@ -178,30 +148,7 @@
           <w:sz w:val="24"/>
           <w:szCs w:val="24"/>
         </w:rPr>
-        <w:t xml:space="preserve">To produce 21-24 modules a day, 21-24 baseplate to sensor glue steps and 21-24 </w:t>
-      </w:r>
-      <w:proofErr w:type="gramStart"/>
-      <w:r>
-        <w:rPr>
-          <w:sz w:val="24"/>
-          <w:szCs w:val="24"/>
-        </w:rPr>
-        <w:t>sensor</w:t>
-      </w:r>
-      <w:proofErr w:type="gramEnd"/>
-      <w:r>
-        <w:rPr>
-          <w:sz w:val="24"/>
-          <w:szCs w:val="24"/>
-        </w:rPr>
-        <w:t xml:space="preserve"> to PCS g</w:t>
-      </w:r>
-      <w:r>
-        <w:rPr>
-          <w:sz w:val="24"/>
-          <w:szCs w:val="24"/>
-        </w:rPr>
-        <w:t>lue steps would need to be done per day.</w:t>
+        <w:t>To produce 21-24 modules a day, 21-24 baseplate to sensor glue steps and 21-24 sensor to PCS glue steps would need to be done per day.</w:t>
       </w:r>
     </w:p>
     <w:p>
@@ -266,129 +213,37 @@
           <w:sz w:val="24"/>
           <w:szCs w:val="24"/>
         </w:rPr>
-        <w:t>- 7-8 assembly plates per</w:t>
-      </w:r>
-      <w:r>
-        <w:rPr>
-          <w:sz w:val="24"/>
-          <w:szCs w:val="24"/>
-        </w:rPr>
-        <w:t xml:space="preserve"> 8h day (21-24 modules) </w:t>
-      </w:r>
-      <w:proofErr w:type="gramStart"/>
-      <w:r>
-        <w:rPr>
-          <w:sz w:val="24"/>
-          <w:szCs w:val="24"/>
-        </w:rPr>
-        <w:t>seems</w:t>
-      </w:r>
-      <w:proofErr w:type="gramEnd"/>
-      <w:r>
-        <w:rPr>
-          <w:sz w:val="24"/>
-          <w:szCs w:val="24"/>
-        </w:rPr>
-        <w:t xml:space="preserve"> reasonable on a 1m x 1m gantry. In this model 4 plates could be assembled in the morning with some time for initial set-up and 4 plates in the afternoon with some time for clean-up and maintenance afterward.</w:t>
-      </w:r>
-    </w:p>
-    <w:p>
-      <w:pPr>
-        <w:rPr>
-          <w:sz w:val="24"/>
-          <w:szCs w:val="24"/>
-        </w:rPr>
-      </w:pPr>
-      <w:r>
-        <w:rPr>
-          <w:sz w:val="24"/>
-          <w:szCs w:val="24"/>
-        </w:rPr>
-        <w:t>Using 247 work day</w:t>
-      </w:r>
-      <w:r>
-        <w:rPr>
-          <w:sz w:val="24"/>
-          <w:szCs w:val="24"/>
-        </w:rPr>
-        <w:t xml:space="preserve">s per year, total module production would be 5187 to 5928/y.   There would need to be some contingency added to this for equipment failures, maintenance, etc. but a careful analysis of potential failures and recovery times was done for the TOB assembly to </w:t>
-      </w:r>
-      <w:r>
-        <w:rPr>
-          <w:sz w:val="24"/>
-          <w:szCs w:val="24"/>
-        </w:rPr>
-        <w:t xml:space="preserve">assure </w:t>
-      </w:r>
-      <w:proofErr w:type="spellStart"/>
-      <w:r>
-        <w:rPr>
-          <w:sz w:val="24"/>
-          <w:szCs w:val="24"/>
-        </w:rPr>
-        <w:t>deadtime</w:t>
-      </w:r>
-      <w:proofErr w:type="spellEnd"/>
-      <w:r>
-        <w:rPr>
-          <w:sz w:val="24"/>
-          <w:szCs w:val="24"/>
-        </w:rPr>
-        <w:t xml:space="preserve"> would be minimal. TOB module production at UCSB took </w:t>
-      </w:r>
-      <w:proofErr w:type="gramStart"/>
-      <w:r>
-        <w:rPr>
-          <w:sz w:val="24"/>
-          <w:szCs w:val="24"/>
-        </w:rPr>
-        <w:t>place</w:t>
-      </w:r>
-      <w:proofErr w:type="gramEnd"/>
-      <w:r>
-        <w:rPr>
-          <w:sz w:val="24"/>
-          <w:szCs w:val="24"/>
-        </w:rPr>
-        <w:t xml:space="preserve"> in a period of 13 months with negligible </w:t>
-      </w:r>
-      <w:proofErr w:type="spellStart"/>
-      <w:r>
-        <w:rPr>
-          <w:sz w:val="24"/>
-          <w:szCs w:val="24"/>
-        </w:rPr>
-        <w:t>deadtime</w:t>
-      </w:r>
-      <w:proofErr w:type="spellEnd"/>
-      <w:r>
-        <w:rPr>
-          <w:sz w:val="24"/>
-          <w:szCs w:val="24"/>
-        </w:rPr>
-        <w:t>.</w:t>
-      </w:r>
-    </w:p>
-    <w:p>
-      <w:pPr>
-        <w:rPr>
-          <w:sz w:val="24"/>
-          <w:szCs w:val="24"/>
-        </w:rPr>
-      </w:pPr>
-      <w:r>
-        <w:rPr>
-          <w:sz w:val="24"/>
-          <w:szCs w:val="24"/>
-        </w:rPr>
-        <w:t>With 4 major HGC module production centers for the high multiplicity module types (and possibly 1-2 small centers for the odd-shap</w:t>
-      </w:r>
-      <w:r>
-        <w:rPr>
-          <w:sz w:val="24"/>
-          <w:szCs w:val="24"/>
-        </w:rPr>
-        <w:t xml:space="preserve">ed modules which are low multiplicity), all modules can be produced in one year if necessary. Note that even this 1 year schedule has contingency if one considers a slightly extended workday of 10 hours or working on </w:t>
+        <w:t>- 7-8 assembly plates per 8h day (21-24 modules) seems reasonable on a 1m x 1m gantry. In this model 4 plates could be assembled in the morning with some time for initial set-up and 4 plates in the afternoon with some time for clean-up and maintenance afterward.</w:t>
+      </w:r>
+    </w:p>
+    <w:p>
+      <w:pPr>
+        <w:rPr>
+          <w:sz w:val="24"/>
+          <w:szCs w:val="24"/>
+        </w:rPr>
+      </w:pPr>
+      <w:r>
+        <w:rPr>
+          <w:sz w:val="24"/>
+          <w:szCs w:val="24"/>
+        </w:rPr>
+        <w:t>Using 247 work days per year, total module production would be 5187 to 5928/y.   There would need to be some contingency added to this for equipment failures, maintenance, etc. but a careful analysis of potential failures and recovery times was done for the TOB assembly to assure deadtime would be minimal. TOB module production at UCSB took place in a period of 13 months with negligible deadtime.</w:t>
+      </w:r>
+    </w:p>
+    <w:p>
+      <w:pPr>
+        <w:rPr>
+          <w:sz w:val="24"/>
+          <w:szCs w:val="24"/>
+        </w:rPr>
+      </w:pPr>
+      <w:r>
+        <w:rPr>
+          <w:sz w:val="24"/>
+          <w:szCs w:val="24"/>
+        </w:rPr>
+        <w:t xml:space="preserve">With 4 major HGC module production centers for the high multiplicity module types (and possibly 1-2 small centers for the odd-shaped modules which are low multiplicity), all modules can be produced in one year if necessary. Note that even this 1 year schedule has contingency if one considers a slightly extended workday of 10 hours or working on </w:t>
       </w:r>
       <w:r>
         <w:rPr>
@@ -396,55 +251,7 @@
           <w:szCs w:val="24"/>
         </w:rPr>
         <w:lastRenderedPageBreak/>
-        <w:t xml:space="preserve">weekends. </w:t>
-      </w:r>
-      <w:bookmarkStart w:id="0" w:name="_GoBack"/>
-      <w:bookmarkEnd w:id="0"/>
-      <w:r>
-        <w:rPr>
-          <w:sz w:val="24"/>
-          <w:szCs w:val="24"/>
-        </w:rPr>
-        <w:t xml:space="preserve"> For the construction of CDF </w:t>
-      </w:r>
-      <w:r>
-        <w:rPr>
-          <w:sz w:val="24"/>
-          <w:szCs w:val="24"/>
-        </w:rPr>
-        <w:t xml:space="preserve">and </w:t>
-      </w:r>
-      <w:proofErr w:type="spellStart"/>
-      <w:r>
-        <w:rPr>
-          <w:sz w:val="24"/>
-          <w:szCs w:val="24"/>
-        </w:rPr>
-        <w:t>DZero</w:t>
-      </w:r>
-      <w:proofErr w:type="spellEnd"/>
-      <w:r>
-        <w:rPr>
-          <w:sz w:val="24"/>
-          <w:szCs w:val="24"/>
-        </w:rPr>
-        <w:t xml:space="preserve"> silicon detectors for Run 2 of the </w:t>
-      </w:r>
-      <w:proofErr w:type="spellStart"/>
-      <w:r>
-        <w:rPr>
-          <w:sz w:val="24"/>
-          <w:szCs w:val="24"/>
-        </w:rPr>
-        <w:t>Tevatron</w:t>
-      </w:r>
-      <w:proofErr w:type="spellEnd"/>
-      <w:r>
-        <w:rPr>
-          <w:sz w:val="24"/>
-          <w:szCs w:val="24"/>
-        </w:rPr>
-        <w:t>, a 10h workday was maintained by offsetting start and finish times of production line workers.</w:t>
+        <w:t>weekends.  For the construction of CDF and DZero silicon detectors for Run 2 of the Tevatron, a 10h workday was maintained by offsetting start and finish times of production line workers.</w:t>
       </w:r>
     </w:p>
     <w:p>
@@ -467,37 +274,7 @@
           <w:sz w:val="24"/>
           <w:szCs w:val="24"/>
         </w:rPr>
-        <w:t>Assuming 21-14 modules/day is the gantry production rate, the next question is: How many FTE’s a</w:t>
-      </w:r>
-      <w:r>
-        <w:rPr>
-          <w:sz w:val="24"/>
-          <w:szCs w:val="24"/>
-        </w:rPr>
-        <w:t xml:space="preserve">re required to carry out all of the other associated steps? The steps we considered, based on the TOB experience are: Receiving of components, surveying, wire bonding and rework, testing and rework, burn-in and thermal cycling, encapsulation to protect </w:t>
-      </w:r>
-      <w:proofErr w:type="spellStart"/>
-      <w:r>
-        <w:rPr>
-          <w:sz w:val="24"/>
-          <w:szCs w:val="24"/>
-        </w:rPr>
-        <w:t>wir</w:t>
-      </w:r>
-      <w:r>
-        <w:rPr>
-          <w:sz w:val="24"/>
-          <w:szCs w:val="24"/>
-        </w:rPr>
-        <w:t>ebonds</w:t>
-      </w:r>
-      <w:proofErr w:type="spellEnd"/>
-      <w:r>
-        <w:rPr>
-          <w:sz w:val="24"/>
-          <w:szCs w:val="24"/>
-        </w:rPr>
-        <w:t xml:space="preserve"> and finally, shipment to cassette assembly centers. The estimated manpower needs are the following:</w:t>
+        <w:t>Assuming 21-14 modules/day is the gantry production rate, the next question is: How many FTE’s are required to carry out all of the other associated steps? The steps we considered, based on the TOB experience are: Receiving of components, surveying, wire bonding and rework, testing and rework, burn-in and thermal cycling, encapsulation to protect wirebonds and finally, shipment to cassette assembly centers. The estimated manpower needs are the following:</w:t>
       </w:r>
     </w:p>
     <w:p>
@@ -518,23 +295,7 @@
           <w:sz w:val="24"/>
           <w:szCs w:val="24"/>
         </w:rPr>
-        <w:t xml:space="preserve">1 FTE (tech) for receiving, inspection, stocking of parts, </w:t>
-      </w:r>
-      <w:proofErr w:type="gramStart"/>
-      <w:r>
-        <w:rPr>
-          <w:sz w:val="24"/>
-          <w:szCs w:val="24"/>
-        </w:rPr>
-        <w:t>who</w:t>
-      </w:r>
-      <w:proofErr w:type="gramEnd"/>
-      <w:r>
-        <w:rPr>
-          <w:sz w:val="24"/>
-          <w:szCs w:val="24"/>
-        </w:rPr>
-        <w:t xml:space="preserve"> can also do the after-cure module surveys.</w:t>
+        <w:t>1 FTE (tech) for receiving, inspection, stocking of parts, who can also do the after-cure module surveys.</w:t>
       </w:r>
     </w:p>
     <w:p>
@@ -555,14 +316,7 @@
           <w:sz w:val="24"/>
           <w:szCs w:val="24"/>
         </w:rPr>
-        <w:t>2 FTE (tech) for module assembly on the gan</w:t>
-      </w:r>
-      <w:r>
-        <w:rPr>
-          <w:sz w:val="24"/>
-          <w:szCs w:val="24"/>
-        </w:rPr>
-        <w:t>try.  One person monitors the gantry while the other prepares for the next assembly plate.</w:t>
+        <w:t>2 FTE (tech) for module assembly on the gantry.  One person monitors the gantry while the other prepares for the next assembly plate.</w:t>
       </w:r>
     </w:p>
     <w:p>
@@ -625,21 +379,7 @@
           <w:sz w:val="24"/>
           <w:szCs w:val="24"/>
         </w:rPr>
-        <w:t>1 FTE (tech) for</w:t>
-      </w:r>
-      <w:r>
-        <w:rPr>
-          <w:sz w:val="24"/>
-          <w:szCs w:val="24"/>
-        </w:rPr>
-        <w:t xml:space="preserve"> </w:t>
-      </w:r>
-      <w:r>
-        <w:rPr>
-          <w:sz w:val="24"/>
-          <w:szCs w:val="24"/>
-        </w:rPr>
-        <w:t>encapsulation and shipping</w:t>
+        <w:t>1 FTE (tech) for encapsulation and shipping</w:t>
       </w:r>
     </w:p>
     <w:p>
@@ -659,74 +399,37 @@
           <w:sz w:val="24"/>
           <w:szCs w:val="24"/>
         </w:rPr>
-        <w:t>1.5 FTE (</w:t>
-      </w:r>
-      <w:proofErr w:type="spellStart"/>
-      <w:r>
-        <w:rPr>
-          <w:sz w:val="24"/>
-          <w:szCs w:val="24"/>
-        </w:rPr>
-        <w:t>engr</w:t>
-      </w:r>
-      <w:proofErr w:type="spellEnd"/>
-      <w:r>
-        <w:rPr>
-          <w:sz w:val="24"/>
-          <w:szCs w:val="24"/>
-        </w:rPr>
-        <w:t>) for supervising te</w:t>
-      </w:r>
-      <w:r>
-        <w:rPr>
-          <w:sz w:val="24"/>
-          <w:szCs w:val="24"/>
-        </w:rPr>
-        <w:t>chnicians, students and overall production of modules.</w:t>
-      </w:r>
-    </w:p>
-    <w:p>
-      <w:pPr>
-        <w:rPr>
-          <w:sz w:val="24"/>
-          <w:szCs w:val="24"/>
-        </w:rPr>
-      </w:pPr>
-      <w:r>
-        <w:rPr>
-          <w:sz w:val="24"/>
-          <w:szCs w:val="24"/>
-        </w:rPr>
-        <w:t>This is a total of 7 FTE technicians and 1.5 FTE engineers during module production.  This does not included grad and undergrad student supp</w:t>
-      </w:r>
-      <w:r>
-        <w:rPr>
-          <w:sz w:val="24"/>
-          <w:szCs w:val="24"/>
-        </w:rPr>
-        <w:t xml:space="preserve">ort which will mainly be needed in the module testing area and is relatively low cost in the case of undergrads. </w:t>
-      </w:r>
-    </w:p>
-    <w:p>
-      <w:pPr>
-        <w:rPr>
-          <w:sz w:val="24"/>
-          <w:szCs w:val="24"/>
-        </w:rPr>
-      </w:pPr>
-      <w:r>
-        <w:rPr>
-          <w:sz w:val="24"/>
-          <w:szCs w:val="24"/>
-        </w:rPr>
-        <w:t>There would be a ~1.5-2 year research and development time for the full production and testing process that would include the production of me</w:t>
-      </w:r>
-      <w:r>
-        <w:rPr>
-          <w:sz w:val="24"/>
-          <w:szCs w:val="24"/>
-        </w:rPr>
-        <w:t>chanical grade modules, the first functional prototype modules, and preparation for a high throughput pre-production test.  The R&amp;D would be led by UCSB which will involve:</w:t>
+        <w:t>1.5 FTE (engr) for supervising technicians, students and overall production of modules.</w:t>
+      </w:r>
+    </w:p>
+    <w:p>
+      <w:pPr>
+        <w:rPr>
+          <w:sz w:val="24"/>
+          <w:szCs w:val="24"/>
+        </w:rPr>
+      </w:pPr>
+      <w:r>
+        <w:rPr>
+          <w:sz w:val="24"/>
+          <w:szCs w:val="24"/>
+        </w:rPr>
+        <w:t xml:space="preserve">This is a total of 7 FTE technicians and 1.5 FTE engineers during module production.  This does not included grad and undergrad student support which will mainly be needed in the module testing area and is relatively low cost in the case of undergrads. </w:t>
+      </w:r>
+    </w:p>
+    <w:p>
+      <w:pPr>
+        <w:rPr>
+          <w:sz w:val="24"/>
+          <w:szCs w:val="24"/>
+        </w:rPr>
+      </w:pPr>
+      <w:r>
+        <w:rPr>
+          <w:sz w:val="24"/>
+          <w:szCs w:val="24"/>
+        </w:rPr>
+        <w:t>There would be a ~1.5-2 year research and development time for the full production and testing process that would include the production of mechanical grade modules, the first functional prototype modules, and preparation for a high throughput pre-production test.  The R&amp;D would be led by UCSB which will involve:</w:t>
       </w:r>
     </w:p>
     <w:p>
@@ -929,17 +632,8 @@
           <w:sz w:val="24"/>
           <w:szCs w:val="24"/>
         </w:rPr>
-        <w:t xml:space="preserve">Hesse BJ820 automatic wedge bonder w/45° </w:t>
-      </w:r>
-      <w:proofErr w:type="spellStart"/>
-      <w:r>
-        <w:rPr>
-          <w:sz w:val="24"/>
-          <w:szCs w:val="24"/>
-        </w:rPr>
-        <w:t>bondhead</w:t>
-      </w:r>
-      <w:proofErr w:type="spellEnd"/>
+        <w:t>Hesse BJ820 automatic wedge bonder w/45° bondhead</w:t>
+      </w:r>
       <w:r>
         <w:rPr>
           <w:sz w:val="24"/>
@@ -1178,93 +872,59 @@
           <w:sz w:val="24"/>
           <w:szCs w:val="24"/>
         </w:rPr>
-        <w:t>Module assembly plates (12 minimum p</w:t>
-      </w:r>
-      <w:r>
-        <w:rPr>
-          <w:sz w:val="24"/>
-          <w:szCs w:val="24"/>
-        </w:rPr>
-        <w:t>er center)</w:t>
-      </w:r>
-      <w:r>
-        <w:rPr>
-          <w:sz w:val="24"/>
-          <w:szCs w:val="24"/>
-        </w:rPr>
-        <w:tab/>
-      </w:r>
-      <w:r>
-        <w:rPr>
-          <w:sz w:val="24"/>
-          <w:szCs w:val="24"/>
-        </w:rPr>
-        <w:tab/>
-      </w:r>
-      <w:r>
-        <w:rPr>
-          <w:sz w:val="24"/>
-          <w:szCs w:val="24"/>
-        </w:rPr>
-        <w:tab/>
-      </w:r>
-      <w:r>
-        <w:rPr>
-          <w:sz w:val="24"/>
-          <w:szCs w:val="24"/>
-        </w:rPr>
-        <w:tab/>
-      </w:r>
-      <w:r>
-        <w:rPr>
-          <w:sz w:val="24"/>
-          <w:szCs w:val="24"/>
-        </w:rPr>
-        <w:tab/>
-        <w:t xml:space="preserve">~2.5k </w:t>
-      </w:r>
-      <w:proofErr w:type="spellStart"/>
-      <w:r>
-        <w:rPr>
-          <w:sz w:val="24"/>
-          <w:szCs w:val="24"/>
-        </w:rPr>
-        <w:t>ea</w:t>
-      </w:r>
-      <w:proofErr w:type="spellEnd"/>
-    </w:p>
-    <w:p>
-      <w:pPr>
-        <w:rPr>
-          <w:sz w:val="24"/>
-          <w:szCs w:val="24"/>
-        </w:rPr>
-      </w:pPr>
-      <w:proofErr w:type="spellStart"/>
-      <w:r>
-        <w:rPr>
-          <w:sz w:val="24"/>
-          <w:szCs w:val="24"/>
-        </w:rPr>
-        <w:t>Wirebonder</w:t>
-      </w:r>
-      <w:proofErr w:type="spellEnd"/>
-      <w:r>
-        <w:rPr>
-          <w:sz w:val="24"/>
-          <w:szCs w:val="24"/>
-        </w:rPr>
-        <w:t xml:space="preserve"> tooling (5 per site – assumes 2 bonders per site)                                     ~5k </w:t>
-      </w:r>
-      <w:proofErr w:type="spellStart"/>
-      <w:r>
-        <w:rPr>
-          <w:sz w:val="24"/>
-          <w:szCs w:val="24"/>
-        </w:rPr>
-        <w:t>ea</w:t>
-      </w:r>
-      <w:proofErr w:type="spellEnd"/>
+        <w:t>Module assembly plates (12 minimum per center)</w:t>
+      </w:r>
+      <w:r>
+        <w:rPr>
+          <w:sz w:val="24"/>
+          <w:szCs w:val="24"/>
+        </w:rPr>
+        <w:tab/>
+      </w:r>
+      <w:r>
+        <w:rPr>
+          <w:sz w:val="24"/>
+          <w:szCs w:val="24"/>
+        </w:rPr>
+        <w:tab/>
+      </w:r>
+      <w:r>
+        <w:rPr>
+          <w:sz w:val="24"/>
+          <w:szCs w:val="24"/>
+        </w:rPr>
+        <w:tab/>
+      </w:r>
+      <w:r>
+        <w:rPr>
+          <w:sz w:val="24"/>
+          <w:szCs w:val="24"/>
+        </w:rPr>
+        <w:tab/>
+      </w:r>
+      <w:r>
+        <w:rPr>
+          <w:sz w:val="24"/>
+          <w:szCs w:val="24"/>
+        </w:rPr>
+        <w:tab/>
+        <w:t>~2.5k ea</w:t>
+      </w:r>
+    </w:p>
+    <w:p>
+      <w:pPr>
+        <w:rPr>
+          <w:sz w:val="24"/>
+          <w:szCs w:val="24"/>
+        </w:rPr>
+      </w:pPr>
+      <w:r>
+        <w:rPr>
+          <w:sz w:val="24"/>
+          <w:szCs w:val="24"/>
+        </w:rPr>
+        <w:t>Wirebonder tooling (5 per site – assumes 2 bonders per site)                                     ~5k ea</w:t>
+      </w:r>
     </w:p>
     <w:p>
       <w:pPr>
@@ -1293,14 +953,7 @@
           <w:sz w:val="24"/>
           <w:szCs w:val="24"/>
         </w:rPr>
-        <w:t>Electronic</w:t>
-      </w:r>
-      <w:r>
-        <w:rPr>
-          <w:sz w:val="24"/>
-          <w:szCs w:val="24"/>
-        </w:rPr>
-        <w:t xml:space="preserve"> test stands and thermal cycling equipment                                                   ~50k</w:t>
+        <w:t>Electronic test stands and thermal cycling equipment                                                   ~50k</w:t>
       </w:r>
     </w:p>
     <w:p>
@@ -1337,17 +990,8 @@
           <w:szCs w:val="24"/>
         </w:rPr>
         <w:tab/>
-        <w:t xml:space="preserve">~1k </w:t>
-      </w:r>
-      <w:proofErr w:type="spellStart"/>
-      <w:r>
-        <w:rPr>
-          <w:sz w:val="24"/>
-          <w:szCs w:val="24"/>
-        </w:rPr>
-        <w:t>ea</w:t>
-      </w:r>
-      <w:proofErr w:type="spellEnd"/>
+        <w:t>~1k ea</w:t>
+      </w:r>
     </w:p>
     <w:p>
       <w:pPr>
@@ -1364,10 +1008,7 @@
         </w:rPr>
       </w:pPr>
       <w:r>
-        <w:t>Test stand types and quantities are base</w:t>
-      </w:r>
-      <w:r>
-        <w:t>d on 8 inch, single sensor modules.</w:t>
+        <w:t>Test stand types and quantities are based on 8 inch, single sensor modules.</w:t>
       </w:r>
     </w:p>
     <w:p>
@@ -1380,10 +1021,7 @@
         <w:contextualSpacing/>
       </w:pPr>
       <w:r>
-        <w:t>PCB test and thermal cycle box and readout – capacity 4</w:t>
-      </w:r>
-      <w:r>
-        <w:t xml:space="preserve"> PCBs</w:t>
+        <w:t>PCB test and thermal cycle box and readout – capacity 4 PCBs</w:t>
       </w:r>
     </w:p>
     <w:p>
@@ -1396,13 +1034,7 @@
         <w:contextualSpacing/>
       </w:pPr>
       <w:r>
-        <w:t xml:space="preserve">All PCBs </w:t>
-      </w:r>
-      <w:r>
-        <w:t>are</w:t>
-      </w:r>
-      <w:r>
-        <w:t xml:space="preserve"> tested and thermal cycled before being qualified for use in modules.</w:t>
+        <w:t>All PCBs are tested and thermal cycled before being qualified for use in modules.</w:t>
       </w:r>
     </w:p>
     <w:p>
@@ -1415,13 +1047,7 @@
         <w:contextualSpacing/>
       </w:pPr>
       <w:r>
-        <w:t>Single module test stands with full readout and laser diode array for stimula</w:t>
-      </w:r>
-      <w:r>
-        <w:t>tion of all channels</w:t>
-      </w:r>
-      <w:r>
-        <w:t xml:space="preserve"> (3 stands)</w:t>
+        <w:t>Single module test stands with full readout and laser diode array for stimulation of all channels (3 stands)</w:t>
       </w:r>
     </w:p>
     <w:p>
@@ -1434,25 +1060,7 @@
         <w:contextualSpacing/>
       </w:pPr>
       <w:r>
-        <w:t>These</w:t>
-      </w:r>
-      <w:r>
-        <w:t xml:space="preserve"> are</w:t>
-      </w:r>
-      <w:r>
-        <w:t xml:space="preserve"> used to test modules just after manufacture to assure no damage </w:t>
-      </w:r>
-      <w:r>
-        <w:t>occurs</w:t>
-      </w:r>
-      <w:r>
-        <w:t xml:space="preserve"> in module production. Modules</w:t>
-      </w:r>
-      <w:r>
-        <w:t xml:space="preserve"> are</w:t>
-      </w:r>
-      <w:r>
-        <w:t xml:space="preserve"> tested again before being installed on rods.</w:t>
+        <w:t>These are used to test modules just after manufacture to assure no damage occurs in module production. Modules are tested again before being installed on rods.</w:t>
       </w:r>
     </w:p>
     <w:p>
@@ -1484,39 +1092,92 @@
     <w:p>
       <w:pPr>
         <w:pStyle w:val="Heading2"/>
-        <w:rPr>
-          <w:sz w:val="24"/>
-          <w:szCs w:val="24"/>
-        </w:rPr>
-      </w:pPr>
-      <w:bookmarkStart w:id="1" w:name="_1eo12cqr7ntl" w:colFirst="0" w:colLast="0"/>
+      </w:pPr>
+      <w:bookmarkStart w:id="0" w:name="_1eo12cqr7ntl" w:colFirst="0" w:colLast="0"/>
+      <w:bookmarkEnd w:id="0"/>
+      <w:r>
+        <w:rPr>
+          <w:noProof/>
+        </w:rPr>
+        <w:lastRenderedPageBreak/>
+        <w:drawing>
+          <wp:inline distT="0" distB="0" distL="0" distR="0" wp14:anchorId="5B0B1F54" wp14:editId="54BDC3FD">
+            <wp:extent cx="5657850" cy="2895600"/>
+            <wp:effectExtent l="0" t="0" r="0" b="0"/>
+            <wp:docPr id="4" name="Picture 4" descr="C:\Users\hep\Documents\GitHub\Documentation\Layouts\External\layout_new_general.PNG"/>
+            <wp:cNvGraphicFramePr>
+              <a:graphicFrameLocks xmlns:a="http://schemas.openxmlformats.org/drawingml/2006/main" noChangeAspect="1"/>
+            </wp:cNvGraphicFramePr>
+            <a:graphic xmlns:a="http://schemas.openxmlformats.org/drawingml/2006/main">
+              <a:graphicData uri="http://schemas.openxmlformats.org/drawingml/2006/picture">
+                <pic:pic xmlns:pic="http://schemas.openxmlformats.org/drawingml/2006/picture">
+                  <pic:nvPicPr>
+                    <pic:cNvPr id="0" name="Picture 4" descr="C:\Users\hep\Documents\GitHub\Documentation\Layouts\External\layout_new_general.PNG"/>
+                    <pic:cNvPicPr>
+                      <a:picLocks noChangeAspect="1" noChangeArrowheads="1"/>
+                    </pic:cNvPicPr>
+                  </pic:nvPicPr>
+                  <pic:blipFill>
+                    <a:blip r:embed="rId8">
+                      <a:extLst>
+                        <a:ext uri="{28A0092B-C50C-407E-A947-70E740481C1C}">
+                          <a14:useLocalDpi xmlns:a14="http://schemas.microsoft.com/office/drawing/2010/main" val="0"/>
+                        </a:ext>
+                      </a:extLst>
+                    </a:blip>
+                    <a:srcRect/>
+                    <a:stretch>
+                      <a:fillRect/>
+                    </a:stretch>
+                  </pic:blipFill>
+                  <pic:spPr bwMode="auto">
+                    <a:xfrm>
+                      <a:off x="0" y="0"/>
+                      <a:ext cx="5657850" cy="2895600"/>
+                    </a:xfrm>
+                    <a:prstGeom prst="rect">
+                      <a:avLst/>
+                    </a:prstGeom>
+                    <a:noFill/>
+                    <a:ln>
+                      <a:noFill/>
+                    </a:ln>
+                  </pic:spPr>
+                </pic:pic>
+              </a:graphicData>
+            </a:graphic>
+          </wp:inline>
+        </w:drawing>
+      </w:r>
+    </w:p>
+    <w:p>
+      <w:pPr>
+        <w:pStyle w:val="Heading2"/>
+        <w:rPr>
+          <w:sz w:val="24"/>
+          <w:szCs w:val="24"/>
+        </w:rPr>
+      </w:pPr>
+      <w:r>
+        <w:t>Production center layout</w:t>
+      </w:r>
+    </w:p>
+    <w:p>
+      <w:pPr>
+        <w:rPr>
+          <w:sz w:val="24"/>
+          <w:szCs w:val="24"/>
+        </w:rPr>
+      </w:pPr>
+      <w:r>
+        <w:rPr>
+          <w:sz w:val="24"/>
+          <w:szCs w:val="24"/>
+        </w:rPr>
+        <w:t>The production center layout document (floorplan) shows the layout that UCSB will use for production, labeling equipment and rooms / zones. The floorplan does not need to be repeated exactly at other production centers, but serves as a guide for organizing floor space and grouping equipment by purpose and to create smooth workflow.</w:t>
+      </w:r>
+      <w:bookmarkStart w:id="1" w:name="_GoBack"/>
       <w:bookmarkEnd w:id="1"/>
-      <w:r>
-        <w:lastRenderedPageBreak/>
-        <w:t>Production center layout</w:t>
-      </w:r>
-    </w:p>
-    <w:p>
-      <w:pPr>
-        <w:rPr>
-          <w:sz w:val="24"/>
-          <w:szCs w:val="24"/>
-        </w:rPr>
-      </w:pPr>
-      <w:r>
-        <w:rPr>
-          <w:sz w:val="24"/>
-          <w:szCs w:val="24"/>
-        </w:rPr>
-        <w:t>The production center layout document (floorplan) shows the layout that UCSB will use for production, labeling equipment and rooms / zones. The floorplan does not need to be repeated exactly at other production centers, but serves as a guide for organizing</w:t>
-      </w:r>
-      <w:r>
-        <w:rPr>
-          <w:sz w:val="24"/>
-          <w:szCs w:val="24"/>
-        </w:rPr>
-        <w:t xml:space="preserve"> floor space and grouping equipment by purpose and to create smooth workflow.</w:t>
-      </w:r>
     </w:p>
     <w:p>
       <w:pPr>
@@ -1540,16 +1201,10 @@
           <w:sz w:val="24"/>
           <w:szCs w:val="24"/>
         </w:rPr>
-        <w:t>The equipment details file contains more detailed information about the equipment needs for production centers. It includes information such as weights, footpri</w:t>
-      </w:r>
-      <w:r>
-        <w:rPr>
-          <w:sz w:val="24"/>
-          <w:szCs w:val="24"/>
-        </w:rPr>
-        <w:t>nts, model numbers, required software, and other details about equipment and equipment purposes.</w:t>
-      </w:r>
-    </w:p>
+        <w:t>The equipment details file contains more detailed information about the equipment needs for production centers. It includes information such as weights, footprints, model numbers, required software, and other details about equipment and equipment purposes.</w:t>
+      </w:r>
+    </w:p>
+    <w:p/>
     <w:sectPr>
       <w:pgSz w:w="12240" w:h="15840"/>
       <w:pgMar w:top="1440" w:right="1890" w:bottom="1440" w:left="1440" w:header="720" w:footer="720" w:gutter="0"/>
@@ -2254,7 +1909,6 @@
   <w:style w:type="character" w:default="1" w:styleId="DefaultParagraphFont">
     <w:name w:val="Default Paragraph Font"/>
     <w:uiPriority w:val="1"/>
-    <w:semiHidden/>
     <w:unhideWhenUsed/>
   </w:style>
   <w:style w:type="table" w:default="1" w:styleId="TableNormal">
@@ -2308,6 +1962,36 @@
       <w:color w:val="666666"/>
       <w:sz w:val="48"/>
       <w:szCs w:val="48"/>
+    </w:rPr>
+  </w:style>
+  <w:style w:type="paragraph" w:styleId="BalloonText">
+    <w:name w:val="Balloon Text"/>
+    <w:basedOn w:val="Normal"/>
+    <w:link w:val="BalloonTextChar"/>
+    <w:uiPriority w:val="99"/>
+    <w:semiHidden/>
+    <w:unhideWhenUsed/>
+    <w:rsid w:val="009A7D69"/>
+    <w:pPr>
+      <w:spacing w:after="0" w:line="240" w:lineRule="auto"/>
+    </w:pPr>
+    <w:rPr>
+      <w:rFonts w:ascii="Tahoma" w:hAnsi="Tahoma" w:cs="Tahoma"/>
+      <w:sz w:val="16"/>
+      <w:szCs w:val="16"/>
+    </w:rPr>
+  </w:style>
+  <w:style w:type="character" w:customStyle="1" w:styleId="BalloonTextChar">
+    <w:name w:val="Balloon Text Char"/>
+    <w:basedOn w:val="DefaultParagraphFont"/>
+    <w:link w:val="BalloonText"/>
+    <w:uiPriority w:val="99"/>
+    <w:semiHidden/>
+    <w:rsid w:val="009A7D69"/>
+    <w:rPr>
+      <w:rFonts w:ascii="Tahoma" w:hAnsi="Tahoma" w:cs="Tahoma"/>
+      <w:sz w:val="16"/>
+      <w:szCs w:val="16"/>
     </w:rPr>
   </w:style>
 </w:styles>
@@ -2581,7 +2265,6 @@
   <w:style w:type="character" w:default="1" w:styleId="DefaultParagraphFont">
     <w:name w:val="Default Paragraph Font"/>
     <w:uiPriority w:val="1"/>
-    <w:semiHidden/>
     <w:unhideWhenUsed/>
   </w:style>
   <w:style w:type="table" w:default="1" w:styleId="TableNormal">
@@ -2635,6 +2318,36 @@
       <w:color w:val="666666"/>
       <w:sz w:val="48"/>
       <w:szCs w:val="48"/>
+    </w:rPr>
+  </w:style>
+  <w:style w:type="paragraph" w:styleId="BalloonText">
+    <w:name w:val="Balloon Text"/>
+    <w:basedOn w:val="Normal"/>
+    <w:link w:val="BalloonTextChar"/>
+    <w:uiPriority w:val="99"/>
+    <w:semiHidden/>
+    <w:unhideWhenUsed/>
+    <w:rsid w:val="009A7D69"/>
+    <w:pPr>
+      <w:spacing w:after="0" w:line="240" w:lineRule="auto"/>
+    </w:pPr>
+    <w:rPr>
+      <w:rFonts w:ascii="Tahoma" w:hAnsi="Tahoma" w:cs="Tahoma"/>
+      <w:sz w:val="16"/>
+      <w:szCs w:val="16"/>
+    </w:rPr>
+  </w:style>
+  <w:style w:type="character" w:customStyle="1" w:styleId="BalloonTextChar">
+    <w:name w:val="Balloon Text Char"/>
+    <w:basedOn w:val="DefaultParagraphFont"/>
+    <w:link w:val="BalloonText"/>
+    <w:uiPriority w:val="99"/>
+    <w:semiHidden/>
+    <w:rsid w:val="009A7D69"/>
+    <w:rPr>
+      <w:rFonts w:ascii="Tahoma" w:hAnsi="Tahoma" w:cs="Tahoma"/>
+      <w:sz w:val="16"/>
+      <w:szCs w:val="16"/>
     </w:rPr>
   </w:style>
 </w:styles>

</xml_diff>